<commit_message>
MD5 is used for hashing of the password in index.php register.php user.php. The documentation added to the Hotel_web/docs/Security Misconfiguration Logs.docx
</commit_message>
<xml_diff>
--- a/Hotel_web/docs/Security Misconfiguration Logs.docx
+++ b/Hotel_web/docs/Security Misconfiguration Logs.docx
@@ -3,7 +3,131 @@
 <w:document xmlns:wpc="http://schemas.microsoft.com/office/word/2010/wordprocessingCanvas" xmlns:cx="http://schemas.microsoft.com/office/drawing/2014/chartex" xmlns:cx1="http://schemas.microsoft.com/office/drawing/2015/9/8/chartex" xmlns:cx2="http://schemas.microsoft.com/office/drawing/2015/10/21/chartex" xmlns:cx3="http://schemas.microsoft.com/office/drawing/2016/5/9/chartex" xmlns:cx4="http://schemas.microsoft.com/office/drawing/2016/5/10/chartex" xmlns:cx5="http://schemas.microsoft.com/office/drawing/2016/5/11/chartex" xmlns:cx6="http://schemas.microsoft.com/office/drawing/2016/5/12/chartex" xmlns:cx7="http://schemas.microsoft.com/office/drawing/2016/5/13/chartex" xmlns:cx8="http://schemas.microsoft.com/office/drawing/2016/5/14/chartex" xmlns:mc="http://schemas.openxmlformats.org/markup-compatibility/2006" xmlns:aink="http://schemas.microsoft.com/office/drawing/2016/ink" xmlns:am3d="http://schemas.microsoft.com/office/drawing/2017/model3d" xmlns:o="urn:schemas-microsoft-com:office:office" xmlns:oel="http://schemas.microsoft.com/office/2019/extlst" xmlns:r="http://schemas.openxmlformats.org/officeDocument/2006/relationships" xmlns:m="http://schemas.openxmlformats.org/officeDocument/2006/math" xmlns:v="urn:schemas-microsoft-com:vml" xmlns:wp14="http://schemas.microsoft.com/office/word/2010/wordprocessingDrawing" xmlns:wp="http://schemas.openxmlformats.org/drawingml/2006/wordprocessingDrawing" xmlns:w10="urn:schemas-microsoft-com:office:word" xmlns:w="http://schemas.openxmlformats.org/wordprocessingml/2006/main" xmlns:w14="http://schemas.microsoft.com/office/word/2010/wordml" xmlns:w15="http://schemas.microsoft.com/office/word/2012/wordml" xmlns:w16cex="http://schemas.microsoft.com/office/word/2018/wordml/cex" xmlns:w16cid="http://schemas.microsoft.com/office/word/2016/wordml/cid" xmlns:w16="http://schemas.microsoft.com/office/word/2018/wordml" xmlns:w16du="http://schemas.microsoft.com/office/word/2023/wordml/word16du" xmlns:w16sdtdh="http://schemas.microsoft.com/office/word/2020/wordml/sdtdatahash" xmlns:w16sdtfl="http://schemas.microsoft.com/office/word/2024/wordml/sdtformatlock" xmlns:w16se="http://schemas.microsoft.com/office/word/2015/wordml/symex" xmlns:wpg="http://schemas.microsoft.com/office/word/2010/wordprocessingGroup" xmlns:wpi="http://schemas.microsoft.com/office/word/2010/wordprocessingInk" xmlns:wne="http://schemas.microsoft.com/office/word/2006/wordml" xmlns:wps="http://schemas.microsoft.com/office/word/2010/wordprocessingShape" mc:Ignorable="w14 w15 w16se w16cid w16 w16cex w16sdtdh w16sdtfl w16du wp14">
   <w:body>
     <w:p>
+      <w:pPr>
+        <w:numPr>
+          <w:ilvl w:val="0"/>
+          <w:numId w:val="12"/>
+        </w:numPr>
+        <w:rPr>
+          <w:lang w:val="en-US"/>
+        </w:rPr>
+      </w:pPr>
       <w:r>
+        <w:rPr>
+          <w:lang w:val="en-US"/>
+        </w:rPr>
+        <w:t>MD5 is used for hashing</w:t>
+      </w:r>
+    </w:p>
+    <w:p>
+      <w:pPr>
+        <w:ind w:left="720"/>
+        <w:rPr>
+          <w:lang w:val="en-US"/>
+        </w:rPr>
+      </w:pPr>
+      <w:r>
+        <w:rPr>
+          <w:lang w:val="en-US"/>
+        </w:rPr>
+        <w:drawing>
+          <wp:inline distT="0" distB="0" distL="0" distR="0" wp14:anchorId="5827D443" wp14:editId="7CD17C7A">
+            <wp:extent cx="4044712" cy="2701825"/>
+            <wp:effectExtent l="0" t="0" r="0" b="3810"/>
+            <wp:docPr id="1832978354" name="Picture 1" descr="A white and black text&#10;&#10;AI-generated content may be incorrect."/>
+            <wp:cNvGraphicFramePr>
+              <a:graphicFrameLocks xmlns:a="http://schemas.openxmlformats.org/drawingml/2006/main" noChangeAspect="1"/>
+            </wp:cNvGraphicFramePr>
+            <a:graphic xmlns:a="http://schemas.openxmlformats.org/drawingml/2006/main">
+              <a:graphicData uri="http://schemas.openxmlformats.org/drawingml/2006/picture">
+                <pic:pic xmlns:pic="http://schemas.openxmlformats.org/drawingml/2006/picture">
+                  <pic:nvPicPr>
+                    <pic:cNvPr id="1832978354" name="Picture 1" descr="A white and black text&#10;&#10;AI-generated content may be incorrect."/>
+                    <pic:cNvPicPr/>
+                  </pic:nvPicPr>
+                  <pic:blipFill>
+                    <a:blip r:embed="rId5"/>
+                    <a:stretch>
+                      <a:fillRect/>
+                    </a:stretch>
+                  </pic:blipFill>
+                  <pic:spPr>
+                    <a:xfrm>
+                      <a:off x="0" y="0"/>
+                      <a:ext cx="4056472" cy="2709681"/>
+                    </a:xfrm>
+                    <a:prstGeom prst="rect">
+                      <a:avLst/>
+                    </a:prstGeom>
+                  </pic:spPr>
+                </pic:pic>
+              </a:graphicData>
+            </a:graphic>
+          </wp:inline>
+        </w:drawing>
+      </w:r>
+    </w:p>
+    <w:p>
+      <w:r>
+        <w:drawing>
+          <wp:inline distT="0" distB="0" distL="0" distR="0" wp14:anchorId="4EE8436E" wp14:editId="231887DC">
+            <wp:extent cx="6541496" cy="3570711"/>
+            <wp:effectExtent l="0" t="0" r="0" b="0"/>
+            <wp:docPr id="479481756" name="Picture 1" descr="A screenshot of a computer program&#10;&#10;AI-generated content may be incorrect."/>
+            <wp:cNvGraphicFramePr>
+              <a:graphicFrameLocks xmlns:a="http://schemas.openxmlformats.org/drawingml/2006/main" noChangeAspect="1"/>
+            </wp:cNvGraphicFramePr>
+            <a:graphic xmlns:a="http://schemas.openxmlformats.org/drawingml/2006/main">
+              <a:graphicData uri="http://schemas.openxmlformats.org/drawingml/2006/picture">
+                <pic:pic xmlns:pic="http://schemas.openxmlformats.org/drawingml/2006/picture">
+                  <pic:nvPicPr>
+                    <pic:cNvPr id="479481756" name="Picture 1" descr="A screenshot of a computer program&#10;&#10;AI-generated content may be incorrect."/>
+                    <pic:cNvPicPr/>
+                  </pic:nvPicPr>
+                  <pic:blipFill>
+                    <a:blip r:embed="rId6"/>
+                    <a:stretch>
+                      <a:fillRect/>
+                    </a:stretch>
+                  </pic:blipFill>
+                  <pic:spPr>
+                    <a:xfrm>
+                      <a:off x="0" y="0"/>
+                      <a:ext cx="6547747" cy="3574123"/>
+                    </a:xfrm>
+                    <a:prstGeom prst="rect">
+                      <a:avLst/>
+                    </a:prstGeom>
+                  </pic:spPr>
+                </pic:pic>
+              </a:graphicData>
+            </a:graphic>
+          </wp:inline>
+        </w:drawing>
+      </w:r>
+    </w:p>
+    <w:p/>
+    <w:p/>
+    <w:p>
+      <w:pPr>
+        <w:pStyle w:val="ListParagraph"/>
+        <w:numPr>
+          <w:ilvl w:val="0"/>
+          <w:numId w:val="11"/>
+        </w:numPr>
+      </w:pPr>
+      <w:r>
+        <w:t>Logging</w:t>
+      </w:r>
+    </w:p>
+    <w:p/>
+    <w:p/>
+    <w:p>
+      <w:r>
+        <w:rPr>
+          <w:noProof/>
+        </w:rPr>
+        <w:lastRenderedPageBreak/>
         <w:drawing>
           <wp:inline distT="0" distB="0" distL="0" distR="0" wp14:anchorId="6E0F8A73" wp14:editId="35D8A1A1">
             <wp:extent cx="5760720" cy="3018790"/>
@@ -20,7 +144,7 @@
                     <pic:cNvPicPr/>
                   </pic:nvPicPr>
                   <pic:blipFill>
-                    <a:blip r:embed="rId5"/>
+                    <a:blip r:embed="rId7"/>
                     <a:stretch>
                       <a:fillRect/>
                     </a:stretch>
@@ -51,22 +175,8 @@
         <w:rPr>
           <w:lang w:val="en-US"/>
         </w:rPr>
-        <w:t xml:space="preserve">The logs are stored in </w:t>
+        <w:t>The logs are stored in /var/log/php</w:t>
       </w:r>
-      <w:r>
-        <w:rPr>
-          <w:lang w:val="en-US"/>
-        </w:rPr>
-        <w:t>/var/log/</w:t>
-      </w:r>
-      <w:proofErr w:type="spellStart"/>
-      <w:r>
-        <w:rPr>
-          <w:lang w:val="en-US"/>
-        </w:rPr>
-        <w:t>php</w:t>
-      </w:r>
-      <w:proofErr w:type="spellEnd"/>
       <w:r>
         <w:rPr>
           <w:lang w:val="en-US"/>
@@ -95,21 +205,7 @@
         <w:rPr>
           <w:lang w:val="en-US"/>
         </w:rPr>
-        <w:t xml:space="preserve">Vulnerability in </w:t>
-      </w:r>
-      <w:proofErr w:type="spellStart"/>
-      <w:r>
-        <w:rPr>
-          <w:lang w:val="en-US"/>
-        </w:rPr>
-        <w:t>index.php</w:t>
-      </w:r>
-      <w:proofErr w:type="spellEnd"/>
-      <w:r>
-        <w:rPr>
-          <w:lang w:val="en-US"/>
-        </w:rPr>
-        <w:t>:</w:t>
+        <w:t>Vulnerability in index.php:</w:t>
       </w:r>
     </w:p>
     <w:p>
@@ -126,6 +222,7 @@
       </w:r>
       <w:r>
         <w:rPr>
+          <w:noProof/>
           <w:lang w:val="en-US"/>
         </w:rPr>
         <w:drawing>
@@ -144,7 +241,7 @@
                     <pic:cNvPicPr/>
                   </pic:nvPicPr>
                   <pic:blipFill>
-                    <a:blip r:embed="rId6"/>
+                    <a:blip r:embed="rId8"/>
                     <a:stretch>
                       <a:fillRect/>
                     </a:stretch>
@@ -223,14 +320,12 @@
         </w:rPr>
         <w:t>Sing-up page (</w:t>
       </w:r>
-      <w:proofErr w:type="spellStart"/>
       <w:r>
         <w:rPr>
           <w:lang w:val="en-US"/>
         </w:rPr>
         <w:t>register.php</w:t>
       </w:r>
-      <w:proofErr w:type="spellEnd"/>
       <w:r>
         <w:rPr>
           <w:lang w:val="en-US"/>
@@ -259,12 +354,13 @@
       </w:pPr>
       <w:r>
         <w:rPr>
+          <w:noProof/>
           <w:lang w:val="en-US"/>
         </w:rPr>
         <w:drawing>
-          <wp:inline distT="0" distB="0" distL="0" distR="0" wp14:anchorId="57D0EA6A" wp14:editId="294C1002">
-            <wp:extent cx="5760720" cy="3117850"/>
-            <wp:effectExtent l="0" t="0" r="0" b="6350"/>
+          <wp:inline distT="0" distB="0" distL="0" distR="0" wp14:anchorId="57D0EA6A" wp14:editId="6CAC2F06">
+            <wp:extent cx="6650966" cy="3599674"/>
+            <wp:effectExtent l="0" t="0" r="0" b="1270"/>
             <wp:docPr id="1811971722" name="Picture 1" descr="A screenshot of a computer&#10;&#10;AI-generated content may be incorrect."/>
             <wp:cNvGraphicFramePr>
               <a:graphicFrameLocks xmlns:a="http://schemas.openxmlformats.org/drawingml/2006/main" noChangeAspect="1"/>
@@ -277,7 +373,7 @@
                     <pic:cNvPicPr/>
                   </pic:nvPicPr>
                   <pic:blipFill>
-                    <a:blip r:embed="rId7"/>
+                    <a:blip r:embed="rId9"/>
                     <a:stretch>
                       <a:fillRect/>
                     </a:stretch>
@@ -285,7 +381,7 @@
                   <pic:spPr>
                     <a:xfrm>
                       <a:off x="0" y="0"/>
-                      <a:ext cx="5760720" cy="3117850"/>
+                      <a:ext cx="6658718" cy="3603870"/>
                     </a:xfrm>
                     <a:prstGeom prst="rect">
                       <a:avLst/>
@@ -868,6 +964,232 @@
     </w:lvl>
   </w:abstractNum>
   <w:abstractNum w:abstractNumId="6" w15:restartNumberingAfterBreak="0">
+    <w:nsid w:val="308477A1"/>
+    <w:multiLevelType w:val="hybridMultilevel"/>
+    <w:tmpl w:val="39BE8EBC"/>
+    <w:lvl w:ilvl="0" w:tplc="0C070001">
+      <w:start w:val="1"/>
+      <w:numFmt w:val="bullet"/>
+      <w:lvlText w:val=""/>
+      <w:lvlJc w:val="left"/>
+      <w:pPr>
+        <w:ind w:left="720" w:hanging="360"/>
+      </w:pPr>
+      <w:rPr>
+        <w:rFonts w:ascii="Symbol" w:hAnsi="Symbol" w:hint="default"/>
+      </w:rPr>
+    </w:lvl>
+    <w:lvl w:ilvl="1" w:tplc="0C070003">
+      <w:start w:val="1"/>
+      <w:numFmt w:val="bullet"/>
+      <w:lvlText w:val="o"/>
+      <w:lvlJc w:val="left"/>
+      <w:pPr>
+        <w:ind w:left="1440" w:hanging="360"/>
+      </w:pPr>
+      <w:rPr>
+        <w:rFonts w:ascii="Courier New" w:hAnsi="Courier New" w:cs="Courier New" w:hint="default"/>
+      </w:rPr>
+    </w:lvl>
+    <w:lvl w:ilvl="2" w:tplc="0C070005">
+      <w:start w:val="1"/>
+      <w:numFmt w:val="bullet"/>
+      <w:lvlText w:val=""/>
+      <w:lvlJc w:val="left"/>
+      <w:pPr>
+        <w:ind w:left="2160" w:hanging="360"/>
+      </w:pPr>
+      <w:rPr>
+        <w:rFonts w:ascii="Wingdings" w:hAnsi="Wingdings" w:hint="default"/>
+      </w:rPr>
+    </w:lvl>
+    <w:lvl w:ilvl="3" w:tplc="0C070001">
+      <w:start w:val="1"/>
+      <w:numFmt w:val="bullet"/>
+      <w:lvlText w:val=""/>
+      <w:lvlJc w:val="left"/>
+      <w:pPr>
+        <w:ind w:left="2880" w:hanging="360"/>
+      </w:pPr>
+      <w:rPr>
+        <w:rFonts w:ascii="Symbol" w:hAnsi="Symbol" w:hint="default"/>
+      </w:rPr>
+    </w:lvl>
+    <w:lvl w:ilvl="4" w:tplc="0C070003">
+      <w:start w:val="1"/>
+      <w:numFmt w:val="bullet"/>
+      <w:lvlText w:val="o"/>
+      <w:lvlJc w:val="left"/>
+      <w:pPr>
+        <w:ind w:left="3600" w:hanging="360"/>
+      </w:pPr>
+      <w:rPr>
+        <w:rFonts w:ascii="Courier New" w:hAnsi="Courier New" w:cs="Courier New" w:hint="default"/>
+      </w:rPr>
+    </w:lvl>
+    <w:lvl w:ilvl="5" w:tplc="0C070005">
+      <w:start w:val="1"/>
+      <w:numFmt w:val="bullet"/>
+      <w:lvlText w:val=""/>
+      <w:lvlJc w:val="left"/>
+      <w:pPr>
+        <w:ind w:left="4320" w:hanging="360"/>
+      </w:pPr>
+      <w:rPr>
+        <w:rFonts w:ascii="Wingdings" w:hAnsi="Wingdings" w:hint="default"/>
+      </w:rPr>
+    </w:lvl>
+    <w:lvl w:ilvl="6" w:tplc="0C070001">
+      <w:start w:val="1"/>
+      <w:numFmt w:val="bullet"/>
+      <w:lvlText w:val=""/>
+      <w:lvlJc w:val="left"/>
+      <w:pPr>
+        <w:ind w:left="5040" w:hanging="360"/>
+      </w:pPr>
+      <w:rPr>
+        <w:rFonts w:ascii="Symbol" w:hAnsi="Symbol" w:hint="default"/>
+      </w:rPr>
+    </w:lvl>
+    <w:lvl w:ilvl="7" w:tplc="0C070003">
+      <w:start w:val="1"/>
+      <w:numFmt w:val="bullet"/>
+      <w:lvlText w:val="o"/>
+      <w:lvlJc w:val="left"/>
+      <w:pPr>
+        <w:ind w:left="5760" w:hanging="360"/>
+      </w:pPr>
+      <w:rPr>
+        <w:rFonts w:ascii="Courier New" w:hAnsi="Courier New" w:cs="Courier New" w:hint="default"/>
+      </w:rPr>
+    </w:lvl>
+    <w:lvl w:ilvl="8" w:tplc="0C070005">
+      <w:start w:val="1"/>
+      <w:numFmt w:val="bullet"/>
+      <w:lvlText w:val=""/>
+      <w:lvlJc w:val="left"/>
+      <w:pPr>
+        <w:ind w:left="6480" w:hanging="360"/>
+      </w:pPr>
+      <w:rPr>
+        <w:rFonts w:ascii="Wingdings" w:hAnsi="Wingdings" w:hint="default"/>
+      </w:rPr>
+    </w:lvl>
+  </w:abstractNum>
+  <w:abstractNum w:abstractNumId="7" w15:restartNumberingAfterBreak="0">
+    <w:nsid w:val="318D1F92"/>
+    <w:multiLevelType w:val="hybridMultilevel"/>
+    <w:tmpl w:val="BF62A20E"/>
+    <w:lvl w:ilvl="0" w:tplc="0C070001">
+      <w:start w:val="1"/>
+      <w:numFmt w:val="bullet"/>
+      <w:lvlText w:val=""/>
+      <w:lvlJc w:val="left"/>
+      <w:pPr>
+        <w:ind w:left="720" w:hanging="360"/>
+      </w:pPr>
+      <w:rPr>
+        <w:rFonts w:ascii="Symbol" w:hAnsi="Symbol" w:hint="default"/>
+      </w:rPr>
+    </w:lvl>
+    <w:lvl w:ilvl="1" w:tplc="0C070003" w:tentative="1">
+      <w:start w:val="1"/>
+      <w:numFmt w:val="bullet"/>
+      <w:lvlText w:val="o"/>
+      <w:lvlJc w:val="left"/>
+      <w:pPr>
+        <w:ind w:left="1440" w:hanging="360"/>
+      </w:pPr>
+      <w:rPr>
+        <w:rFonts w:ascii="Courier New" w:hAnsi="Courier New" w:cs="Courier New" w:hint="default"/>
+      </w:rPr>
+    </w:lvl>
+    <w:lvl w:ilvl="2" w:tplc="0C070005" w:tentative="1">
+      <w:start w:val="1"/>
+      <w:numFmt w:val="bullet"/>
+      <w:lvlText w:val=""/>
+      <w:lvlJc w:val="left"/>
+      <w:pPr>
+        <w:ind w:left="2160" w:hanging="360"/>
+      </w:pPr>
+      <w:rPr>
+        <w:rFonts w:ascii="Wingdings" w:hAnsi="Wingdings" w:hint="default"/>
+      </w:rPr>
+    </w:lvl>
+    <w:lvl w:ilvl="3" w:tplc="0C070001" w:tentative="1">
+      <w:start w:val="1"/>
+      <w:numFmt w:val="bullet"/>
+      <w:lvlText w:val=""/>
+      <w:lvlJc w:val="left"/>
+      <w:pPr>
+        <w:ind w:left="2880" w:hanging="360"/>
+      </w:pPr>
+      <w:rPr>
+        <w:rFonts w:ascii="Symbol" w:hAnsi="Symbol" w:hint="default"/>
+      </w:rPr>
+    </w:lvl>
+    <w:lvl w:ilvl="4" w:tplc="0C070003" w:tentative="1">
+      <w:start w:val="1"/>
+      <w:numFmt w:val="bullet"/>
+      <w:lvlText w:val="o"/>
+      <w:lvlJc w:val="left"/>
+      <w:pPr>
+        <w:ind w:left="3600" w:hanging="360"/>
+      </w:pPr>
+      <w:rPr>
+        <w:rFonts w:ascii="Courier New" w:hAnsi="Courier New" w:cs="Courier New" w:hint="default"/>
+      </w:rPr>
+    </w:lvl>
+    <w:lvl w:ilvl="5" w:tplc="0C070005" w:tentative="1">
+      <w:start w:val="1"/>
+      <w:numFmt w:val="bullet"/>
+      <w:lvlText w:val=""/>
+      <w:lvlJc w:val="left"/>
+      <w:pPr>
+        <w:ind w:left="4320" w:hanging="360"/>
+      </w:pPr>
+      <w:rPr>
+        <w:rFonts w:ascii="Wingdings" w:hAnsi="Wingdings" w:hint="default"/>
+      </w:rPr>
+    </w:lvl>
+    <w:lvl w:ilvl="6" w:tplc="0C070001" w:tentative="1">
+      <w:start w:val="1"/>
+      <w:numFmt w:val="bullet"/>
+      <w:lvlText w:val=""/>
+      <w:lvlJc w:val="left"/>
+      <w:pPr>
+        <w:ind w:left="5040" w:hanging="360"/>
+      </w:pPr>
+      <w:rPr>
+        <w:rFonts w:ascii="Symbol" w:hAnsi="Symbol" w:hint="default"/>
+      </w:rPr>
+    </w:lvl>
+    <w:lvl w:ilvl="7" w:tplc="0C070003" w:tentative="1">
+      <w:start w:val="1"/>
+      <w:numFmt w:val="bullet"/>
+      <w:lvlText w:val="o"/>
+      <w:lvlJc w:val="left"/>
+      <w:pPr>
+        <w:ind w:left="5760" w:hanging="360"/>
+      </w:pPr>
+      <w:rPr>
+        <w:rFonts w:ascii="Courier New" w:hAnsi="Courier New" w:cs="Courier New" w:hint="default"/>
+      </w:rPr>
+    </w:lvl>
+    <w:lvl w:ilvl="8" w:tplc="0C070005" w:tentative="1">
+      <w:start w:val="1"/>
+      <w:numFmt w:val="bullet"/>
+      <w:lvlText w:val=""/>
+      <w:lvlJc w:val="left"/>
+      <w:pPr>
+        <w:ind w:left="6480" w:hanging="360"/>
+      </w:pPr>
+      <w:rPr>
+        <w:rFonts w:ascii="Wingdings" w:hAnsi="Wingdings" w:hint="default"/>
+      </w:rPr>
+    </w:lvl>
+  </w:abstractNum>
+  <w:abstractNum w:abstractNumId="8" w15:restartNumberingAfterBreak="0">
     <w:nsid w:val="419E7A6F"/>
     <w:multiLevelType w:val="hybridMultilevel"/>
     <w:tmpl w:val="6B66C514"/>
@@ -953,7 +1275,7 @@
       </w:pPr>
     </w:lvl>
   </w:abstractNum>
-  <w:abstractNum w:abstractNumId="7" w15:restartNumberingAfterBreak="0">
+  <w:abstractNum w:abstractNumId="9" w15:restartNumberingAfterBreak="0">
     <w:nsid w:val="53C33113"/>
     <w:multiLevelType w:val="hybridMultilevel"/>
     <w:tmpl w:val="CF78C1AA"/>
@@ -1066,7 +1388,7 @@
       </w:rPr>
     </w:lvl>
   </w:abstractNum>
-  <w:abstractNum w:abstractNumId="8" w15:restartNumberingAfterBreak="0">
+  <w:abstractNum w:abstractNumId="10" w15:restartNumberingAfterBreak="0">
     <w:nsid w:val="6DA23D23"/>
     <w:multiLevelType w:val="hybridMultilevel"/>
     <w:tmpl w:val="4468D406"/>
@@ -1152,7 +1474,7 @@
       </w:pPr>
     </w:lvl>
   </w:abstractNum>
-  <w:abstractNum w:abstractNumId="9" w15:restartNumberingAfterBreak="0">
+  <w:abstractNum w:abstractNumId="11" w15:restartNumberingAfterBreak="0">
     <w:nsid w:val="75977658"/>
     <w:multiLevelType w:val="hybridMultilevel"/>
     <w:tmpl w:val="AB30E26C"/>
@@ -1242,7 +1564,7 @@
     <w:abstractNumId w:val="4"/>
   </w:num>
   <w:num w:numId="2" w16cid:durableId="431165883">
-    <w:abstractNumId w:val="9"/>
+    <w:abstractNumId w:val="11"/>
   </w:num>
   <w:num w:numId="3" w16cid:durableId="1959992520">
     <w:abstractNumId w:val="5"/>
@@ -1251,10 +1573,10 @@
     <w:abstractNumId w:val="1"/>
   </w:num>
   <w:num w:numId="5" w16cid:durableId="558826438">
-    <w:abstractNumId w:val="8"/>
+    <w:abstractNumId w:val="10"/>
   </w:num>
   <w:num w:numId="6" w16cid:durableId="943075148">
-    <w:abstractNumId w:val="6"/>
+    <w:abstractNumId w:val="8"/>
   </w:num>
   <w:num w:numId="7" w16cid:durableId="35933656">
     <w:abstractNumId w:val="3"/>
@@ -1266,7 +1588,22 @@
     <w:abstractNumId w:val="2"/>
   </w:num>
   <w:num w:numId="10" w16cid:durableId="2097482016">
+    <w:abstractNumId w:val="9"/>
+  </w:num>
+  <w:num w:numId="11" w16cid:durableId="611016371">
     <w:abstractNumId w:val="7"/>
+  </w:num>
+  <w:num w:numId="12" w16cid:durableId="873494212">
+    <w:abstractNumId w:val="6"/>
+    <w:lvlOverride w:ilvl="0"/>
+    <w:lvlOverride w:ilvl="1"/>
+    <w:lvlOverride w:ilvl="2"/>
+    <w:lvlOverride w:ilvl="3"/>
+    <w:lvlOverride w:ilvl="4"/>
+    <w:lvlOverride w:ilvl="5"/>
+    <w:lvlOverride w:ilvl="6"/>
+    <w:lvlOverride w:ilvl="7"/>
+    <w:lvlOverride w:ilvl="8"/>
   </w:num>
 </w:numbering>
 </file>
@@ -1874,7 +2211,6 @@
   <w:style w:type="character" w:default="1" w:styleId="DefaultParagraphFont">
     <w:name w:val="Default Paragraph Font"/>
     <w:uiPriority w:val="1"/>
-    <w:semiHidden/>
     <w:unhideWhenUsed/>
   </w:style>
   <w:style w:type="table" w:default="1" w:styleId="TableNormal">

</xml_diff>